<commit_message>
se le agregaron evidencias de actividad en clase
</commit_message>
<xml_diff>
--- a/Ingles Ismael sabado 1.docx
+++ b/Ingles Ismael sabado 1.docx
@@ -870,6 +870,200 @@
         </w:tc>
       </w:tr>
     </w:tbl>
+    <w:p>
+      <w:r>
+        <w:rPr>
+          <w:noProof/>
+        </w:rPr>
+        <w:drawing>
+          <wp:inline distT="0" distB="0" distL="0" distR="0" wp14:anchorId="19760D59" wp14:editId="60E9E0F4">
+            <wp:extent cx="5612130" cy="3547110"/>
+            <wp:effectExtent l="0" t="0" r="7620" b="0"/>
+            <wp:docPr id="1" name="Imagen 1"/>
+            <wp:cNvGraphicFramePr>
+              <a:graphicFrameLocks xmlns:a="http://schemas.openxmlformats.org/drawingml/2006/main" noChangeAspect="1"/>
+            </wp:cNvGraphicFramePr>
+            <a:graphic xmlns:a="http://schemas.openxmlformats.org/drawingml/2006/main">
+              <a:graphicData uri="http://schemas.openxmlformats.org/drawingml/2006/picture">
+                <pic:pic xmlns:pic="http://schemas.openxmlformats.org/drawingml/2006/picture">
+                  <pic:nvPicPr>
+                    <pic:cNvPr id="1" name="Imagen 1"/>
+                    <pic:cNvPicPr/>
+                  </pic:nvPicPr>
+                  <pic:blipFill>
+                    <a:blip r:embed="rId4">
+                      <a:extLst>
+                        <a:ext uri="{28A0092B-C50C-407E-A947-70E740481C1C}">
+                          <a14:useLocalDpi xmlns:a14="http://schemas.microsoft.com/office/drawing/2010/main" val="0"/>
+                        </a:ext>
+                      </a:extLst>
+                    </a:blip>
+                    <a:stretch>
+                      <a:fillRect/>
+                    </a:stretch>
+                  </pic:blipFill>
+                  <pic:spPr>
+                    <a:xfrm>
+                      <a:off x="0" y="0"/>
+                      <a:ext cx="5612130" cy="3547110"/>
+                    </a:xfrm>
+                    <a:prstGeom prst="rect">
+                      <a:avLst/>
+                    </a:prstGeom>
+                  </pic:spPr>
+                </pic:pic>
+              </a:graphicData>
+            </a:graphic>
+          </wp:inline>
+        </w:drawing>
+      </w:r>
+    </w:p>
+    <w:p>
+      <w:r>
+        <w:rPr>
+          <w:noProof/>
+        </w:rPr>
+        <w:lastRenderedPageBreak/>
+        <w:drawing>
+          <wp:inline distT="0" distB="0" distL="0" distR="0" wp14:anchorId="0C3CE516" wp14:editId="0DC20A56">
+            <wp:extent cx="4620270" cy="5906324"/>
+            <wp:effectExtent l="0" t="0" r="8890" b="0"/>
+            <wp:docPr id="3" name="Imagen 3"/>
+            <wp:cNvGraphicFramePr>
+              <a:graphicFrameLocks xmlns:a="http://schemas.openxmlformats.org/drawingml/2006/main" noChangeAspect="1"/>
+            </wp:cNvGraphicFramePr>
+            <a:graphic xmlns:a="http://schemas.openxmlformats.org/drawingml/2006/main">
+              <a:graphicData uri="http://schemas.openxmlformats.org/drawingml/2006/picture">
+                <pic:pic xmlns:pic="http://schemas.openxmlformats.org/drawingml/2006/picture">
+                  <pic:nvPicPr>
+                    <pic:cNvPr id="3" name="Imagen 3"/>
+                    <pic:cNvPicPr/>
+                  </pic:nvPicPr>
+                  <pic:blipFill>
+                    <a:blip r:embed="rId5">
+                      <a:extLst>
+                        <a:ext uri="{28A0092B-C50C-407E-A947-70E740481C1C}">
+                          <a14:useLocalDpi xmlns:a14="http://schemas.microsoft.com/office/drawing/2010/main" val="0"/>
+                        </a:ext>
+                      </a:extLst>
+                    </a:blip>
+                    <a:stretch>
+                      <a:fillRect/>
+                    </a:stretch>
+                  </pic:blipFill>
+                  <pic:spPr>
+                    <a:xfrm>
+                      <a:off x="0" y="0"/>
+                      <a:ext cx="4620270" cy="5906324"/>
+                    </a:xfrm>
+                    <a:prstGeom prst="rect">
+                      <a:avLst/>
+                    </a:prstGeom>
+                  </pic:spPr>
+                </pic:pic>
+              </a:graphicData>
+            </a:graphic>
+          </wp:inline>
+        </w:drawing>
+      </w:r>
+    </w:p>
+    <w:p>
+      <w:r>
+        <w:rPr>
+          <w:noProof/>
+        </w:rPr>
+        <w:lastRenderedPageBreak/>
+        <w:drawing>
+          <wp:inline distT="0" distB="0" distL="0" distR="0" wp14:anchorId="06125387" wp14:editId="79FB753E">
+            <wp:extent cx="5612130" cy="3156585"/>
+            <wp:effectExtent l="0" t="0" r="7620" b="5715"/>
+            <wp:docPr id="5" name="Imagen 5"/>
+            <wp:cNvGraphicFramePr>
+              <a:graphicFrameLocks xmlns:a="http://schemas.openxmlformats.org/drawingml/2006/main" noChangeAspect="1"/>
+            </wp:cNvGraphicFramePr>
+            <a:graphic xmlns:a="http://schemas.openxmlformats.org/drawingml/2006/main">
+              <a:graphicData uri="http://schemas.openxmlformats.org/drawingml/2006/picture">
+                <pic:pic xmlns:pic="http://schemas.openxmlformats.org/drawingml/2006/picture">
+                  <pic:nvPicPr>
+                    <pic:cNvPr id="5" name="Imagen 5"/>
+                    <pic:cNvPicPr/>
+                  </pic:nvPicPr>
+                  <pic:blipFill>
+                    <a:blip r:embed="rId6" cstate="print">
+                      <a:extLst>
+                        <a:ext uri="{28A0092B-C50C-407E-A947-70E740481C1C}">
+                          <a14:useLocalDpi xmlns:a14="http://schemas.microsoft.com/office/drawing/2010/main" val="0"/>
+                        </a:ext>
+                      </a:extLst>
+                    </a:blip>
+                    <a:stretch>
+                      <a:fillRect/>
+                    </a:stretch>
+                  </pic:blipFill>
+                  <pic:spPr>
+                    <a:xfrm>
+                      <a:off x="0" y="0"/>
+                      <a:ext cx="5612130" cy="3156585"/>
+                    </a:xfrm>
+                    <a:prstGeom prst="rect">
+                      <a:avLst/>
+                    </a:prstGeom>
+                  </pic:spPr>
+                </pic:pic>
+              </a:graphicData>
+            </a:graphic>
+          </wp:inline>
+        </w:drawing>
+      </w:r>
+    </w:p>
+    <w:p>
+      <w:r>
+        <w:rPr>
+          <w:noProof/>
+        </w:rPr>
+        <w:drawing>
+          <wp:inline distT="0" distB="0" distL="0" distR="0" wp14:anchorId="79F4AA65" wp14:editId="4FE58DCF">
+            <wp:extent cx="5612130" cy="3156585"/>
+            <wp:effectExtent l="0" t="0" r="7620" b="5715"/>
+            <wp:docPr id="4" name="Imagen 4"/>
+            <wp:cNvGraphicFramePr>
+              <a:graphicFrameLocks xmlns:a="http://schemas.openxmlformats.org/drawingml/2006/main" noChangeAspect="1"/>
+            </wp:cNvGraphicFramePr>
+            <a:graphic xmlns:a="http://schemas.openxmlformats.org/drawingml/2006/main">
+              <a:graphicData uri="http://schemas.openxmlformats.org/drawingml/2006/picture">
+                <pic:pic xmlns:pic="http://schemas.openxmlformats.org/drawingml/2006/picture">
+                  <pic:nvPicPr>
+                    <pic:cNvPr id="4" name="Imagen 4"/>
+                    <pic:cNvPicPr/>
+                  </pic:nvPicPr>
+                  <pic:blipFill>
+                    <a:blip r:embed="rId7" cstate="print">
+                      <a:extLst>
+                        <a:ext uri="{28A0092B-C50C-407E-A947-70E740481C1C}">
+                          <a14:useLocalDpi xmlns:a14="http://schemas.microsoft.com/office/drawing/2010/main" val="0"/>
+                        </a:ext>
+                      </a:extLst>
+                    </a:blip>
+                    <a:stretch>
+                      <a:fillRect/>
+                    </a:stretch>
+                  </pic:blipFill>
+                  <pic:spPr>
+                    <a:xfrm>
+                      <a:off x="0" y="0"/>
+                      <a:ext cx="5612130" cy="3156585"/>
+                    </a:xfrm>
+                    <a:prstGeom prst="rect">
+                      <a:avLst/>
+                    </a:prstGeom>
+                  </pic:spPr>
+                </pic:pic>
+              </a:graphicData>
+            </a:graphic>
+          </wp:inline>
+        </w:drawing>
+      </w:r>
+    </w:p>
     <w:p/>
     <w:sectPr>
       <w:pgSz w:w="12240" w:h="15840"/>
@@ -1004,6 +1198,7 @@
     <w:lsdException w:name="HTML Sample" w:semiHidden="1" w:unhideWhenUsed="1"/>
     <w:lsdException w:name="HTML Typewriter" w:semiHidden="1" w:unhideWhenUsed="1"/>
     <w:lsdException w:name="HTML Variable" w:semiHidden="1" w:unhideWhenUsed="1"/>
+    <w:lsdException w:name="Normal Table" w:semiHidden="1" w:unhideWhenUsed="1"/>
     <w:lsdException w:name="annotation subject" w:semiHidden="1" w:unhideWhenUsed="1"/>
     <w:lsdException w:name="No List" w:semiHidden="1" w:unhideWhenUsed="1"/>
     <w:lsdException w:name="Outline List 1" w:semiHidden="1" w:unhideWhenUsed="1"/>
@@ -1050,8 +1245,10 @@
     <w:lsdException w:name="Table Subtle 2" w:semiHidden="1" w:unhideWhenUsed="1"/>
     <w:lsdException w:name="Table Web 1" w:semiHidden="1" w:unhideWhenUsed="1"/>
     <w:lsdException w:name="Table Web 2" w:semiHidden="1" w:unhideWhenUsed="1"/>
+    <w:lsdException w:name="Table Web 3" w:semiHidden="1" w:unhideWhenUsed="1"/>
     <w:lsdException w:name="Balloon Text" w:semiHidden="1" w:unhideWhenUsed="1"/>
     <w:lsdException w:name="Table Grid" w:uiPriority="39"/>
+    <w:lsdException w:name="Table Theme" w:semiHidden="1" w:unhideWhenUsed="1"/>
     <w:lsdException w:name="Placeholder Text" w:semiHidden="1"/>
     <w:lsdException w:name="No Spacing" w:uiPriority="1" w:qFormat="1"/>
     <w:lsdException w:name="Light Shading" w:uiPriority="60"/>

</xml_diff>

<commit_message>
hasta el punto 8
</commit_message>
<xml_diff>
--- a/Ingles Ismael sabado 1.docx
+++ b/Ingles Ismael sabado 1.docx
@@ -1064,7 +1064,104 @@
         </w:drawing>
       </w:r>
     </w:p>
-    <w:p/>
+    <w:p>
+      <w:r>
+        <w:rPr>
+          <w:noProof/>
+        </w:rPr>
+        <w:lastRenderedPageBreak/>
+        <w:drawing>
+          <wp:inline distT="0" distB="0" distL="0" distR="0" wp14:anchorId="2A67490D" wp14:editId="5622A943">
+            <wp:extent cx="1571844" cy="5249008"/>
+            <wp:effectExtent l="0" t="0" r="9525" b="8890"/>
+            <wp:docPr id="2" name="Imagen 2"/>
+            <wp:cNvGraphicFramePr>
+              <a:graphicFrameLocks xmlns:a="http://schemas.openxmlformats.org/drawingml/2006/main" noChangeAspect="1"/>
+            </wp:cNvGraphicFramePr>
+            <a:graphic xmlns:a="http://schemas.openxmlformats.org/drawingml/2006/main">
+              <a:graphicData uri="http://schemas.openxmlformats.org/drawingml/2006/picture">
+                <pic:pic xmlns:pic="http://schemas.openxmlformats.org/drawingml/2006/picture">
+                  <pic:nvPicPr>
+                    <pic:cNvPr id="2" name="Imagen 2"/>
+                    <pic:cNvPicPr/>
+                  </pic:nvPicPr>
+                  <pic:blipFill>
+                    <a:blip r:embed="rId8">
+                      <a:extLst>
+                        <a:ext uri="{28A0092B-C50C-407E-A947-70E740481C1C}">
+                          <a14:useLocalDpi xmlns:a14="http://schemas.microsoft.com/office/drawing/2010/main" val="0"/>
+                        </a:ext>
+                      </a:extLst>
+                    </a:blip>
+                    <a:stretch>
+                      <a:fillRect/>
+                    </a:stretch>
+                  </pic:blipFill>
+                  <pic:spPr>
+                    <a:xfrm>
+                      <a:off x="0" y="0"/>
+                      <a:ext cx="1571844" cy="5249008"/>
+                    </a:xfrm>
+                    <a:prstGeom prst="rect">
+                      <a:avLst/>
+                    </a:prstGeom>
+                  </pic:spPr>
+                </pic:pic>
+              </a:graphicData>
+            </a:graphic>
+          </wp:inline>
+        </w:drawing>
+      </w:r>
+    </w:p>
+    <w:p>
+      <w:r>
+        <w:rPr>
+          <w:noProof/>
+        </w:rPr>
+        <w:lastRenderedPageBreak/>
+        <w:drawing>
+          <wp:inline distT="0" distB="0" distL="0" distR="0" wp14:anchorId="60549936" wp14:editId="4C84E0CE">
+            <wp:extent cx="3162300" cy="6267450"/>
+            <wp:effectExtent l="0" t="0" r="0" b="0"/>
+            <wp:docPr id="6" name="Imagen 6"/>
+            <wp:cNvGraphicFramePr>
+              <a:graphicFrameLocks xmlns:a="http://schemas.openxmlformats.org/drawingml/2006/main" noChangeAspect="1"/>
+            </wp:cNvGraphicFramePr>
+            <a:graphic xmlns:a="http://schemas.openxmlformats.org/drawingml/2006/main">
+              <a:graphicData uri="http://schemas.openxmlformats.org/drawingml/2006/picture">
+                <pic:pic xmlns:pic="http://schemas.openxmlformats.org/drawingml/2006/picture">
+                  <pic:nvPicPr>
+                    <pic:cNvPr id="6" name="Imagen 6"/>
+                    <pic:cNvPicPr/>
+                  </pic:nvPicPr>
+                  <pic:blipFill>
+                    <a:blip r:embed="rId9">
+                      <a:extLst>
+                        <a:ext uri="{28A0092B-C50C-407E-A947-70E740481C1C}">
+                          <a14:useLocalDpi xmlns:a14="http://schemas.microsoft.com/office/drawing/2010/main" val="0"/>
+                        </a:ext>
+                      </a:extLst>
+                    </a:blip>
+                    <a:stretch>
+                      <a:fillRect/>
+                    </a:stretch>
+                  </pic:blipFill>
+                  <pic:spPr>
+                    <a:xfrm>
+                      <a:off x="0" y="0"/>
+                      <a:ext cx="3162300" cy="6267450"/>
+                    </a:xfrm>
+                    <a:prstGeom prst="rect">
+                      <a:avLst/>
+                    </a:prstGeom>
+                  </pic:spPr>
+                </pic:pic>
+              </a:graphicData>
+            </a:graphic>
+          </wp:inline>
+        </w:drawing>
+      </w:r>
+    </w:p>
     <w:sectPr>
       <w:pgSz w:w="12240" w:h="15840"/>
       <w:pgMar w:top="1417" w:right="1701" w:bottom="1417" w:left="1701" w:header="708" w:footer="708" w:gutter="0"/>

</xml_diff>

<commit_message>
se hizo lo del segundo sabado
</commit_message>
<xml_diff>
--- a/Ingles Ismael sabado 1.docx
+++ b/Ingles Ismael sabado 1.docx
@@ -891,7 +891,7 @@
                     <pic:cNvPicPr/>
                   </pic:nvPicPr>
                   <pic:blipFill>
-                    <a:blip r:embed="rId4">
+                    <a:blip r:embed="rId6">
                       <a:extLst>
                         <a:ext uri="{28A0092B-C50C-407E-A947-70E740481C1C}">
                           <a14:useLocalDpi xmlns:a14="http://schemas.microsoft.com/office/drawing/2010/main" val="0"/>
@@ -940,7 +940,7 @@
                     <pic:cNvPicPr/>
                   </pic:nvPicPr>
                   <pic:blipFill>
-                    <a:blip r:embed="rId5">
+                    <a:blip r:embed="rId7">
                       <a:extLst>
                         <a:ext uri="{28A0092B-C50C-407E-A947-70E740481C1C}">
                           <a14:useLocalDpi xmlns:a14="http://schemas.microsoft.com/office/drawing/2010/main" val="0"/>
@@ -955,6 +955,55 @@
                     <a:xfrm>
                       <a:off x="0" y="0"/>
                       <a:ext cx="4620270" cy="5906324"/>
+                    </a:xfrm>
+                    <a:prstGeom prst="rect">
+                      <a:avLst/>
+                    </a:prstGeom>
+                  </pic:spPr>
+                </pic:pic>
+              </a:graphicData>
+            </a:graphic>
+          </wp:inline>
+        </w:drawing>
+      </w:r>
+    </w:p>
+    <w:p>
+      <w:r>
+        <w:rPr>
+          <w:noProof/>
+        </w:rPr>
+        <w:lastRenderedPageBreak/>
+        <w:drawing>
+          <wp:inline distT="0" distB="0" distL="0" distR="0" wp14:anchorId="16C5D3A7" wp14:editId="75EEBEED">
+            <wp:extent cx="4806315" cy="8258810"/>
+            <wp:effectExtent l="0" t="0" r="0" b="8890"/>
+            <wp:docPr id="13" name="Imagen 13"/>
+            <wp:cNvGraphicFramePr>
+              <a:graphicFrameLocks xmlns:a="http://schemas.openxmlformats.org/drawingml/2006/main" noChangeAspect="1"/>
+            </wp:cNvGraphicFramePr>
+            <a:graphic xmlns:a="http://schemas.openxmlformats.org/drawingml/2006/main">
+              <a:graphicData uri="http://schemas.openxmlformats.org/drawingml/2006/picture">
+                <pic:pic xmlns:pic="http://schemas.openxmlformats.org/drawingml/2006/picture">
+                  <pic:nvPicPr>
+                    <pic:cNvPr id="13" name="Imagen 13"/>
+                    <pic:cNvPicPr/>
+                  </pic:nvPicPr>
+                  <pic:blipFill>
+                    <a:blip r:embed="rId8">
+                      <a:extLst>
+                        <a:ext uri="{28A0092B-C50C-407E-A947-70E740481C1C}">
+                          <a14:useLocalDpi xmlns:a14="http://schemas.microsoft.com/office/drawing/2010/main" val="0"/>
+                        </a:ext>
+                      </a:extLst>
+                    </a:blip>
+                    <a:stretch>
+                      <a:fillRect/>
+                    </a:stretch>
+                  </pic:blipFill>
+                  <pic:spPr>
+                    <a:xfrm>
+                      <a:off x="0" y="0"/>
+                      <a:ext cx="4806315" cy="8258810"/>
                     </a:xfrm>
                     <a:prstGeom prst="rect">
                       <a:avLst/>
@@ -989,7 +1038,7 @@
                     <pic:cNvPicPr/>
                   </pic:nvPicPr>
                   <pic:blipFill>
-                    <a:blip r:embed="rId6" cstate="print">
+                    <a:blip r:embed="rId9" cstate="print">
                       <a:extLst>
                         <a:ext uri="{28A0092B-C50C-407E-A947-70E740481C1C}">
                           <a14:useLocalDpi xmlns:a14="http://schemas.microsoft.com/office/drawing/2010/main" val="0"/>
@@ -1037,7 +1086,7 @@
                     <pic:cNvPicPr/>
                   </pic:nvPicPr>
                   <pic:blipFill>
-                    <a:blip r:embed="rId7" cstate="print">
+                    <a:blip r:embed="rId10" cstate="print">
                       <a:extLst>
                         <a:ext uri="{28A0092B-C50C-407E-A947-70E740481C1C}">
                           <a14:useLocalDpi xmlns:a14="http://schemas.microsoft.com/office/drawing/2010/main" val="0"/>
@@ -1086,7 +1135,7 @@
                     <pic:cNvPicPr/>
                   </pic:nvPicPr>
                   <pic:blipFill>
-                    <a:blip r:embed="rId8">
+                    <a:blip r:embed="rId11">
                       <a:extLst>
                         <a:ext uri="{28A0092B-C50C-407E-A947-70E740481C1C}">
                           <a14:useLocalDpi xmlns:a14="http://schemas.microsoft.com/office/drawing/2010/main" val="0"/>
@@ -1135,7 +1184,7 @@
                     <pic:cNvPicPr/>
                   </pic:nvPicPr>
                   <pic:blipFill>
-                    <a:blip r:embed="rId9">
+                    <a:blip r:embed="rId12">
                       <a:extLst>
                         <a:ext uri="{28A0092B-C50C-407E-A947-70E740481C1C}">
                           <a14:useLocalDpi xmlns:a14="http://schemas.microsoft.com/office/drawing/2010/main" val="0"/>
@@ -1162,6 +1211,1198 @@
         </w:drawing>
       </w:r>
     </w:p>
+    <w:p/>
+    <w:p/>
+    <w:p/>
+    <w:p/>
+    <w:p/>
+    <w:p/>
+    <w:p>
+      <w:pPr>
+        <w:rPr>
+          <w:color w:val="FF0000"/>
+          <w:sz w:val="36"/>
+          <w:szCs w:val="36"/>
+        </w:rPr>
+      </w:pPr>
+      <w:r>
+        <w:rPr>
+          <w:color w:val="FF0000"/>
+          <w:sz w:val="36"/>
+          <w:szCs w:val="36"/>
+        </w:rPr>
+        <w:lastRenderedPageBreak/>
+        <w:t>SEGUNDO SABADO</w:t>
+      </w:r>
+    </w:p>
+    <w:tbl>
+      <w:tblPr>
+        <w:tblStyle w:val="Tablaconcuadrcula"/>
+        <w:tblW w:w="0" w:type="auto"/>
+        <w:tblLook w:val="04A0" w:firstRow="1" w:lastRow="0" w:firstColumn="1" w:lastColumn="0" w:noHBand="0" w:noVBand="1"/>
+      </w:tblPr>
+      <w:tblGrid>
+        <w:gridCol w:w="2942"/>
+        <w:gridCol w:w="5650"/>
+      </w:tblGrid>
+      <w:tr>
+        <w:tc>
+          <w:tcPr>
+            <w:tcW w:w="2942" w:type="dxa"/>
+          </w:tcPr>
+          <w:p>
+            <w:r>
+              <w:rPr>
+                <w:color w:val="00B050"/>
+              </w:rPr>
+              <w:t>suffix</w:t>
+            </w:r>
+          </w:p>
+        </w:tc>
+        <w:tc>
+          <w:tcPr>
+            <w:tcW w:w="5650" w:type="dxa"/>
+          </w:tcPr>
+          <w:p>
+            <w:r>
+              <w:rPr>
+                <w:color w:val="00B050"/>
+              </w:rPr>
+              <w:t>Example in text</w:t>
+            </w:r>
+          </w:p>
+        </w:tc>
+      </w:tr>
+      <w:tr>
+        <w:tc>
+          <w:tcPr>
+            <w:tcW w:w="2942" w:type="dxa"/>
+          </w:tcPr>
+          <w:p>
+            <w:r>
+              <w:rPr>
+                <w:color w:val="FF0000"/>
+              </w:rPr>
+              <w:t>enjoy</w:t>
+            </w:r>
+            <w:r>
+              <w:t>able</w:t>
+            </w:r>
+          </w:p>
+        </w:tc>
+        <w:tc>
+          <w:tcPr>
+            <w:tcW w:w="5650" w:type="dxa"/>
+          </w:tcPr>
+          <w:p>
+            <w:r>
+              <w:t>The movie was so</w:t>
+            </w:r>
+            <w:r>
+              <w:rPr>
+                <w:color w:val="1F3864" w:themeColor="accent1" w:themeShade="80"/>
+              </w:rPr>
+              <w:t xml:space="preserve"> </w:t>
+            </w:r>
+            <w:r>
+              <w:rPr>
+                <w:rStyle w:val="Textoennegrita"/>
+                <w:color w:val="1F3864" w:themeColor="accent1" w:themeShade="80"/>
+              </w:rPr>
+              <w:t>enjoyable</w:t>
+            </w:r>
+            <w:r>
+              <w:rPr>
+                <w:color w:val="1F3864" w:themeColor="accent1" w:themeShade="80"/>
+              </w:rPr>
+              <w:t xml:space="preserve"> </w:t>
+            </w:r>
+            <w:r>
+              <w:t>that I didn’t want it to end.</w:t>
+            </w:r>
+          </w:p>
+        </w:tc>
+      </w:tr>
+      <w:tr>
+        <w:tc>
+          <w:tcPr>
+            <w:tcW w:w="2942" w:type="dxa"/>
+          </w:tcPr>
+          <w:p>
+            <w:pPr>
+              <w:rPr>
+                <w:color w:val="FF0000"/>
+              </w:rPr>
+            </w:pPr>
+            <w:r>
+              <w:rPr>
+                <w:color w:val="FF0000"/>
+              </w:rPr>
+              <w:t>Person</w:t>
+            </w:r>
+            <w:r>
+              <w:t>al</w:t>
+            </w:r>
+          </w:p>
+        </w:tc>
+        <w:tc>
+          <w:tcPr>
+            <w:tcW w:w="5650" w:type="dxa"/>
+          </w:tcPr>
+          <w:p>
+            <w:r>
+              <w:t>I have a</w:t>
+            </w:r>
+            <w:r>
+              <w:rPr>
+                <w:color w:val="1F3864" w:themeColor="accent1" w:themeShade="80"/>
+              </w:rPr>
+              <w:t xml:space="preserve"> </w:t>
+            </w:r>
+            <w:r>
+              <w:rPr>
+                <w:rStyle w:val="Textoennegrita"/>
+                <w:color w:val="1F3864" w:themeColor="accent1" w:themeShade="80"/>
+              </w:rPr>
+              <w:t>personal</w:t>
+            </w:r>
+            <w:r>
+              <w:rPr>
+                <w:color w:val="1F3864" w:themeColor="accent1" w:themeShade="80"/>
+              </w:rPr>
+              <w:t xml:space="preserve"> </w:t>
+            </w:r>
+            <w:r>
+              <w:t>goal to read 20 books this year.</w:t>
+            </w:r>
+          </w:p>
+        </w:tc>
+      </w:tr>
+      <w:tr>
+        <w:tc>
+          <w:tcPr>
+            <w:tcW w:w="2942" w:type="dxa"/>
+          </w:tcPr>
+          <w:p>
+            <w:pPr>
+              <w:rPr>
+                <w:color w:val="FF0000"/>
+              </w:rPr>
+            </w:pPr>
+            <w:r>
+              <w:rPr>
+                <w:color w:val="FF0000"/>
+              </w:rPr>
+              <w:t>Play</w:t>
+            </w:r>
+            <w:r>
+              <w:t>ed</w:t>
+            </w:r>
+          </w:p>
+        </w:tc>
+        <w:tc>
+          <w:tcPr>
+            <w:tcW w:w="5650" w:type="dxa"/>
+          </w:tcPr>
+          <w:p>
+            <w:r>
+              <w:t xml:space="preserve">He </w:t>
+            </w:r>
+            <w:r>
+              <w:rPr>
+                <w:rStyle w:val="Textoennegrita"/>
+                <w:color w:val="1F3864" w:themeColor="accent1" w:themeShade="80"/>
+              </w:rPr>
+              <w:t>played</w:t>
+            </w:r>
+            <w:r>
+              <w:t xml:space="preserve"> soccer for the first time in months and felt great.</w:t>
+            </w:r>
+          </w:p>
+        </w:tc>
+      </w:tr>
+      <w:tr>
+        <w:tc>
+          <w:tcPr>
+            <w:tcW w:w="2942" w:type="dxa"/>
+          </w:tcPr>
+          <w:p>
+            <w:pPr>
+              <w:rPr>
+                <w:color w:val="FF0000"/>
+              </w:rPr>
+            </w:pPr>
+            <w:r>
+              <w:rPr>
+                <w:color w:val="FF0000"/>
+              </w:rPr>
+              <w:t>Gold</w:t>
+            </w:r>
+            <w:r>
+              <w:t>en</w:t>
+            </w:r>
+          </w:p>
+        </w:tc>
+        <w:tc>
+          <w:tcPr>
+            <w:tcW w:w="5650" w:type="dxa"/>
+          </w:tcPr>
+          <w:p>
+            <w:r>
+              <w:t>They celebrated their</w:t>
+            </w:r>
+            <w:r>
+              <w:rPr>
+                <w:color w:val="1F3864" w:themeColor="accent1" w:themeShade="80"/>
+              </w:rPr>
+              <w:t xml:space="preserve"> </w:t>
+            </w:r>
+            <w:r>
+              <w:rPr>
+                <w:rStyle w:val="Textoennegrita"/>
+                <w:color w:val="1F3864" w:themeColor="accent1" w:themeShade="80"/>
+              </w:rPr>
+              <w:t>golden</w:t>
+            </w:r>
+            <w:r>
+              <w:rPr>
+                <w:color w:val="1F3864" w:themeColor="accent1" w:themeShade="80"/>
+              </w:rPr>
+              <w:t xml:space="preserve"> </w:t>
+            </w:r>
+            <w:r>
+              <w:t>anniversary with a huge party.</w:t>
+            </w:r>
+          </w:p>
+        </w:tc>
+      </w:tr>
+      <w:tr>
+        <w:tc>
+          <w:tcPr>
+            <w:tcW w:w="2942" w:type="dxa"/>
+          </w:tcPr>
+          <w:p>
+            <w:pPr>
+              <w:rPr>
+                <w:color w:val="FF0000"/>
+              </w:rPr>
+            </w:pPr>
+            <w:r>
+              <w:rPr>
+                <w:color w:val="FF0000"/>
+              </w:rPr>
+              <w:t>Bigg</w:t>
+            </w:r>
+            <w:r>
+              <w:t>er</w:t>
+            </w:r>
+          </w:p>
+        </w:tc>
+        <w:tc>
+          <w:tcPr>
+            <w:tcW w:w="5650" w:type="dxa"/>
+          </w:tcPr>
+          <w:p>
+            <w:r>
+              <w:t xml:space="preserve">This new house is </w:t>
+            </w:r>
+            <w:r>
+              <w:rPr>
+                <w:rStyle w:val="Textoennegrita"/>
+                <w:color w:val="1F3864" w:themeColor="accent1" w:themeShade="80"/>
+              </w:rPr>
+              <w:t>bigger</w:t>
+            </w:r>
+            <w:r>
+              <w:t xml:space="preserve"> than the one we had before.</w:t>
+            </w:r>
+          </w:p>
+        </w:tc>
+      </w:tr>
+      <w:tr>
+        <w:tc>
+          <w:tcPr>
+            <w:tcW w:w="2942" w:type="dxa"/>
+          </w:tcPr>
+          <w:p>
+            <w:pPr>
+              <w:rPr>
+                <w:color w:val="FF0000"/>
+              </w:rPr>
+            </w:pPr>
+            <w:r>
+              <w:rPr>
+                <w:color w:val="FF0000"/>
+              </w:rPr>
+              <w:t>Engine</w:t>
+            </w:r>
+            <w:r>
+              <w:t>er</w:t>
+            </w:r>
+          </w:p>
+        </w:tc>
+        <w:tc>
+          <w:tcPr>
+            <w:tcW w:w="5650" w:type="dxa"/>
+          </w:tcPr>
+          <w:p>
+            <w:r>
+              <w:t xml:space="preserve">My cousin is an </w:t>
+            </w:r>
+            <w:r>
+              <w:rPr>
+                <w:rStyle w:val="Textoennegrita"/>
+                <w:color w:val="1F3864" w:themeColor="accent1" w:themeShade="80"/>
+              </w:rPr>
+              <w:t>engineer</w:t>
+            </w:r>
+            <w:r>
+              <w:t>, and she designs cutting-edge technology.</w:t>
+            </w:r>
+          </w:p>
+        </w:tc>
+      </w:tr>
+      <w:tr>
+        <w:tc>
+          <w:tcPr>
+            <w:tcW w:w="2942" w:type="dxa"/>
+          </w:tcPr>
+          <w:p>
+            <w:pPr>
+              <w:rPr>
+                <w:color w:val="FF0000"/>
+              </w:rPr>
+            </w:pPr>
+            <w:r>
+              <w:rPr>
+                <w:color w:val="FF0000"/>
+              </w:rPr>
+              <w:t>Wonder</w:t>
+            </w:r>
+            <w:r>
+              <w:t>ful</w:t>
+            </w:r>
+          </w:p>
+        </w:tc>
+        <w:tc>
+          <w:tcPr>
+            <w:tcW w:w="5650" w:type="dxa"/>
+          </w:tcPr>
+          <w:p>
+            <w:r>
+              <w:t xml:space="preserve">The sunset over the beach was absolutely </w:t>
+            </w:r>
+            <w:r>
+              <w:rPr>
+                <w:rStyle w:val="Textoennegrita"/>
+                <w:color w:val="1F3864" w:themeColor="accent1" w:themeShade="80"/>
+              </w:rPr>
+              <w:t>wonderful</w:t>
+            </w:r>
+            <w:r>
+              <w:t xml:space="preserve"> last night.</w:t>
+            </w:r>
+          </w:p>
+        </w:tc>
+      </w:tr>
+      <w:tr>
+        <w:tc>
+          <w:tcPr>
+            <w:tcW w:w="2942" w:type="dxa"/>
+          </w:tcPr>
+          <w:p>
+            <w:pPr>
+              <w:rPr>
+                <w:color w:val="FF0000"/>
+              </w:rPr>
+            </w:pPr>
+            <w:r>
+              <w:rPr>
+                <w:color w:val="FF0000"/>
+              </w:rPr>
+              <w:t>Informat</w:t>
+            </w:r>
+            <w:r>
+              <w:t>ic</w:t>
+            </w:r>
+          </w:p>
+        </w:tc>
+        <w:tc>
+          <w:tcPr>
+            <w:tcW w:w="5650" w:type="dxa"/>
+          </w:tcPr>
+          <w:p>
+            <w:r>
+              <w:t>She works in the</w:t>
+            </w:r>
+            <w:r>
+              <w:rPr>
+                <w:color w:val="1F3864" w:themeColor="accent1" w:themeShade="80"/>
+              </w:rPr>
+              <w:t xml:space="preserve"> </w:t>
+            </w:r>
+            <w:r>
+              <w:rPr>
+                <w:rStyle w:val="Textoennegrita"/>
+                <w:color w:val="1F3864" w:themeColor="accent1" w:themeShade="80"/>
+              </w:rPr>
+              <w:t>informatic</w:t>
+            </w:r>
+            <w:r>
+              <w:rPr>
+                <w:color w:val="1F3864" w:themeColor="accent1" w:themeShade="80"/>
+              </w:rPr>
+              <w:t xml:space="preserve"> </w:t>
+            </w:r>
+            <w:r>
+              <w:t>field, specializing in software development.</w:t>
+            </w:r>
+          </w:p>
+        </w:tc>
+      </w:tr>
+      <w:tr>
+        <w:tc>
+          <w:tcPr>
+            <w:tcW w:w="2942" w:type="dxa"/>
+          </w:tcPr>
+          <w:p>
+            <w:pPr>
+              <w:rPr>
+                <w:color w:val="FF0000"/>
+              </w:rPr>
+            </w:pPr>
+            <w:r>
+              <w:rPr>
+                <w:color w:val="FF0000"/>
+              </w:rPr>
+              <w:t>Sleep</w:t>
+            </w:r>
+            <w:r>
+              <w:t>ing</w:t>
+            </w:r>
+          </w:p>
+        </w:tc>
+        <w:tc>
+          <w:tcPr>
+            <w:tcW w:w="5650" w:type="dxa"/>
+          </w:tcPr>
+          <w:p>
+            <w:r>
+              <w:t xml:space="preserve">The baby is </w:t>
+            </w:r>
+            <w:r>
+              <w:rPr>
+                <w:rStyle w:val="Textoennegrita"/>
+                <w:color w:val="1F3864" w:themeColor="accent1" w:themeShade="80"/>
+              </w:rPr>
+              <w:t>sleeping</w:t>
+            </w:r>
+            <w:r>
+              <w:t xml:space="preserve"> peacefully in her crib.</w:t>
+            </w:r>
+          </w:p>
+        </w:tc>
+      </w:tr>
+      <w:tr>
+        <w:tc>
+          <w:tcPr>
+            <w:tcW w:w="2942" w:type="dxa"/>
+          </w:tcPr>
+          <w:p>
+            <w:pPr>
+              <w:rPr>
+                <w:color w:val="FF0000"/>
+              </w:rPr>
+            </w:pPr>
+            <w:r>
+              <w:rPr>
+                <w:color w:val="FF0000"/>
+              </w:rPr>
+              <w:t>informa</w:t>
+            </w:r>
+            <w:r>
+              <w:t>tion</w:t>
+            </w:r>
+          </w:p>
+        </w:tc>
+        <w:tc>
+          <w:tcPr>
+            <w:tcW w:w="5650" w:type="dxa"/>
+          </w:tcPr>
+          <w:p>
+            <w:r>
+              <w:t xml:space="preserve">I need to gather more </w:t>
+            </w:r>
+            <w:r>
+              <w:rPr>
+                <w:rStyle w:val="Textoennegrita"/>
+                <w:color w:val="1F3864" w:themeColor="accent1" w:themeShade="80"/>
+              </w:rPr>
+              <w:t>information</w:t>
+            </w:r>
+            <w:r>
+              <w:t xml:space="preserve"> before making a decision.</w:t>
+            </w:r>
+          </w:p>
+        </w:tc>
+      </w:tr>
+      <w:tr>
+        <w:trPr>
+          <w:trHeight w:val="70"/>
+        </w:trPr>
+        <w:tc>
+          <w:tcPr>
+            <w:tcW w:w="2942" w:type="dxa"/>
+          </w:tcPr>
+          <w:p>
+            <w:pPr>
+              <w:rPr>
+                <w:color w:val="FF0000"/>
+              </w:rPr>
+            </w:pPr>
+            <w:r>
+              <w:rPr>
+                <w:color w:val="FF0000"/>
+              </w:rPr>
+              <w:t>Activi</w:t>
+            </w:r>
+            <w:r>
+              <w:t>ty</w:t>
+            </w:r>
+          </w:p>
+        </w:tc>
+        <w:tc>
+          <w:tcPr>
+            <w:tcW w:w="5650" w:type="dxa"/>
+          </w:tcPr>
+          <w:p>
+            <w:r>
+              <w:t xml:space="preserve">Hiking is a great </w:t>
+            </w:r>
+            <w:r>
+              <w:rPr>
+                <w:rStyle w:val="Textoennegrita"/>
+                <w:color w:val="1F3864" w:themeColor="accent1" w:themeShade="80"/>
+              </w:rPr>
+              <w:t>activity</w:t>
+            </w:r>
+            <w:r>
+              <w:rPr>
+                <w:color w:val="1F3864" w:themeColor="accent1" w:themeShade="80"/>
+              </w:rPr>
+              <w:t xml:space="preserve"> </w:t>
+            </w:r>
+            <w:r>
+              <w:t>for both exercise and relaxation.</w:t>
+            </w:r>
+          </w:p>
+        </w:tc>
+      </w:tr>
+      <w:tr>
+        <w:tc>
+          <w:tcPr>
+            <w:tcW w:w="2942" w:type="dxa"/>
+          </w:tcPr>
+          <w:p>
+            <w:pPr>
+              <w:rPr>
+                <w:color w:val="FF0000"/>
+              </w:rPr>
+            </w:pPr>
+            <w:r>
+              <w:rPr>
+                <w:color w:val="FF0000"/>
+              </w:rPr>
+              <w:t>Creat</w:t>
+            </w:r>
+            <w:r>
+              <w:t>ive</w:t>
+            </w:r>
+          </w:p>
+        </w:tc>
+        <w:tc>
+          <w:tcPr>
+            <w:tcW w:w="5650" w:type="dxa"/>
+          </w:tcPr>
+          <w:p>
+            <w:r>
+              <w:t xml:space="preserve">The artist has a very </w:t>
+            </w:r>
+            <w:r>
+              <w:rPr>
+                <w:rStyle w:val="Textoennegrita"/>
+                <w:color w:val="1F3864" w:themeColor="accent1" w:themeShade="80"/>
+              </w:rPr>
+              <w:t>creative</w:t>
+            </w:r>
+            <w:r>
+              <w:t xml:space="preserve"> approach to painting.</w:t>
+            </w:r>
+          </w:p>
+        </w:tc>
+      </w:tr>
+      <w:tr>
+        <w:tc>
+          <w:tcPr>
+            <w:tcW w:w="2942" w:type="dxa"/>
+          </w:tcPr>
+          <w:p>
+            <w:r>
+              <w:rPr>
+                <w:color w:val="FF0000"/>
+              </w:rPr>
+              <w:t>Care</w:t>
+            </w:r>
+            <w:r>
+              <w:t>less</w:t>
+            </w:r>
+          </w:p>
+        </w:tc>
+        <w:tc>
+          <w:tcPr>
+            <w:tcW w:w="5650" w:type="dxa"/>
+          </w:tcPr>
+          <w:p>
+            <w:r>
+              <w:t xml:space="preserve">His </w:t>
+            </w:r>
+            <w:r>
+              <w:rPr>
+                <w:rStyle w:val="Textoennegrita"/>
+                <w:color w:val="1F3864" w:themeColor="accent1" w:themeShade="80"/>
+              </w:rPr>
+              <w:t>careless</w:t>
+            </w:r>
+            <w:r>
+              <w:t xml:space="preserve"> mistake cost the team the game</w:t>
+            </w:r>
+          </w:p>
+        </w:tc>
+      </w:tr>
+      <w:tr>
+        <w:tc>
+          <w:tcPr>
+            <w:tcW w:w="2942" w:type="dxa"/>
+          </w:tcPr>
+          <w:p>
+            <w:pPr>
+              <w:rPr>
+                <w:color w:val="FF0000"/>
+              </w:rPr>
+            </w:pPr>
+            <w:r>
+              <w:rPr>
+                <w:color w:val="FF0000"/>
+              </w:rPr>
+              <w:t>establis</w:t>
+            </w:r>
+            <w:r>
+              <w:rPr>
+                <w:color w:val="FF0000"/>
+              </w:rPr>
+              <w:t>h</w:t>
+            </w:r>
+            <w:r>
+              <w:t>ment</w:t>
+            </w:r>
+          </w:p>
+        </w:tc>
+        <w:tc>
+          <w:tcPr>
+            <w:tcW w:w="5650" w:type="dxa"/>
+          </w:tcPr>
+          <w:p>
+            <w:r>
+              <w:t xml:space="preserve">The restaurant has become a well-known </w:t>
+            </w:r>
+            <w:r>
+              <w:rPr>
+                <w:rStyle w:val="Textoennegrita"/>
+                <w:color w:val="1F3864" w:themeColor="accent1" w:themeShade="80"/>
+              </w:rPr>
+              <w:t>establishment</w:t>
+            </w:r>
+            <w:r>
+              <w:t xml:space="preserve"> in the city.</w:t>
+            </w:r>
+          </w:p>
+        </w:tc>
+      </w:tr>
+      <w:tr>
+        <w:tc>
+          <w:tcPr>
+            <w:tcW w:w="2942" w:type="dxa"/>
+          </w:tcPr>
+          <w:p>
+            <w:pPr>
+              <w:rPr>
+                <w:color w:val="FF0000"/>
+              </w:rPr>
+            </w:pPr>
+            <w:r>
+              <w:rPr>
+                <w:color w:val="FF0000"/>
+              </w:rPr>
+              <w:t>selfish</w:t>
+            </w:r>
+            <w:r>
+              <w:t>ness</w:t>
+            </w:r>
+          </w:p>
+        </w:tc>
+        <w:tc>
+          <w:tcPr>
+            <w:tcW w:w="5650" w:type="dxa"/>
+          </w:tcPr>
+          <w:p>
+            <w:r>
+              <w:t xml:space="preserve">His </w:t>
+            </w:r>
+            <w:r>
+              <w:rPr>
+                <w:rStyle w:val="Textoennegrita"/>
+                <w:color w:val="1F3864" w:themeColor="accent1" w:themeShade="80"/>
+              </w:rPr>
+              <w:t>selfishness</w:t>
+            </w:r>
+            <w:r>
+              <w:t xml:space="preserve"> was evident when he refused to share the prize.</w:t>
+            </w:r>
+          </w:p>
+        </w:tc>
+      </w:tr>
+      <w:tr>
+        <w:tc>
+          <w:tcPr>
+            <w:tcW w:w="2942" w:type="dxa"/>
+          </w:tcPr>
+          <w:p>
+            <w:pPr>
+              <w:rPr>
+                <w:color w:val="FF0000"/>
+              </w:rPr>
+            </w:pPr>
+            <w:r>
+              <w:rPr>
+                <w:color w:val="FF0000"/>
+              </w:rPr>
+              <w:t>Invict</w:t>
+            </w:r>
+            <w:r>
+              <w:t>us</w:t>
+            </w:r>
+            <w:r>
+              <w:rPr>
+                <w:color w:val="FF0000"/>
+              </w:rPr>
+              <w:t xml:space="preserve"> </w:t>
+            </w:r>
+          </w:p>
+        </w:tc>
+        <w:tc>
+          <w:tcPr>
+            <w:tcW w:w="5650" w:type="dxa"/>
+          </w:tcPr>
+          <w:p>
+            <w:r>
+              <w:t xml:space="preserve">The poem </w:t>
+            </w:r>
+            <w:r>
+              <w:rPr>
+                <w:rStyle w:val="nfasis"/>
+                <w:b/>
+                <w:bCs/>
+                <w:i w:val="0"/>
+                <w:iCs w:val="0"/>
+                <w:color w:val="1F3864" w:themeColor="accent1" w:themeShade="80"/>
+              </w:rPr>
+              <w:t>Invictus</w:t>
+            </w:r>
+            <w:r>
+              <w:t xml:space="preserve"> is about resilience and overcoming adversity.</w:t>
+            </w:r>
+          </w:p>
+        </w:tc>
+      </w:tr>
+      <w:tr>
+        <w:tc>
+          <w:tcPr>
+            <w:tcW w:w="2942" w:type="dxa"/>
+          </w:tcPr>
+          <w:p>
+            <w:pPr>
+              <w:rPr>
+                <w:color w:val="FF0000"/>
+              </w:rPr>
+            </w:pPr>
+            <w:r>
+              <w:rPr>
+                <w:color w:val="FF0000"/>
+              </w:rPr>
+              <w:t>student</w:t>
+            </w:r>
+            <w:r>
+              <w:t>s</w:t>
+            </w:r>
+          </w:p>
+        </w:tc>
+        <w:tc>
+          <w:tcPr>
+            <w:tcW w:w="5650" w:type="dxa"/>
+          </w:tcPr>
+          <w:p>
+            <w:r>
+              <w:t>The</w:t>
+            </w:r>
+            <w:r>
+              <w:rPr>
+                <w:color w:val="1F3864" w:themeColor="accent1" w:themeShade="80"/>
+              </w:rPr>
+              <w:t xml:space="preserve"> </w:t>
+            </w:r>
+            <w:r>
+              <w:rPr>
+                <w:rStyle w:val="Textoennegrita"/>
+                <w:color w:val="1F3864" w:themeColor="accent1" w:themeShade="80"/>
+              </w:rPr>
+              <w:t>students</w:t>
+            </w:r>
+            <w:r>
+              <w:rPr>
+                <w:color w:val="1F3864" w:themeColor="accent1" w:themeShade="80"/>
+              </w:rPr>
+              <w:t xml:space="preserve"> </w:t>
+            </w:r>
+            <w:r>
+              <w:t>were excited about their upcoming field trip.</w:t>
+            </w:r>
+          </w:p>
+        </w:tc>
+      </w:tr>
+      <w:tr>
+        <w:trPr>
+          <w:trHeight w:val="226"/>
+        </w:trPr>
+        <w:tc>
+          <w:tcPr>
+            <w:tcW w:w="2942" w:type="dxa"/>
+          </w:tcPr>
+          <w:p>
+            <w:pPr>
+              <w:rPr>
+                <w:color w:val="FF0000"/>
+              </w:rPr>
+            </w:pPr>
+            <w:r>
+              <w:rPr>
+                <w:color w:val="FF0000"/>
+              </w:rPr>
+              <w:t>luck</w:t>
+            </w:r>
+            <w:r>
+              <w:t>y</w:t>
+            </w:r>
+          </w:p>
+        </w:tc>
+        <w:tc>
+          <w:tcPr>
+            <w:tcW w:w="5650" w:type="dxa"/>
+          </w:tcPr>
+          <w:p>
+            <w:r>
+              <w:t xml:space="preserve">I felt </w:t>
+            </w:r>
+            <w:r>
+              <w:rPr>
+                <w:rStyle w:val="Textoennegrita"/>
+                <w:color w:val="1F3864" w:themeColor="accent1" w:themeShade="80"/>
+              </w:rPr>
+              <w:t>lucky</w:t>
+            </w:r>
+            <w:r>
+              <w:t xml:space="preserve"> to find such a great deal on the perfect pair of shoes.</w:t>
+            </w:r>
+          </w:p>
+        </w:tc>
+      </w:tr>
+    </w:tbl>
+    <w:p>
+      <w:pPr>
+        <w:rPr>
+          <w:color w:val="FF0000"/>
+          <w:sz w:val="36"/>
+          <w:szCs w:val="36"/>
+        </w:rPr>
+      </w:pPr>
+    </w:p>
+    <w:p>
+      <w:pPr>
+        <w:rPr>
+          <w:color w:val="FF0000"/>
+          <w:sz w:val="36"/>
+          <w:szCs w:val="36"/>
+        </w:rPr>
+      </w:pPr>
+      <w:r>
+        <w:rPr>
+          <w:noProof/>
+          <w:color w:val="FF0000"/>
+          <w:sz w:val="36"/>
+          <w:szCs w:val="36"/>
+        </w:rPr>
+        <w:lastRenderedPageBreak/>
+        <w:drawing>
+          <wp:inline distT="0" distB="0" distL="0" distR="0" wp14:anchorId="31790D87" wp14:editId="6A2F349B">
+            <wp:extent cx="5612130" cy="3156585"/>
+            <wp:effectExtent l="0" t="0" r="7620" b="5715"/>
+            <wp:docPr id="12" name="Imagen 12"/>
+            <wp:cNvGraphicFramePr>
+              <a:graphicFrameLocks xmlns:a="http://schemas.openxmlformats.org/drawingml/2006/main" noChangeAspect="1"/>
+            </wp:cNvGraphicFramePr>
+            <a:graphic xmlns:a="http://schemas.openxmlformats.org/drawingml/2006/main">
+              <a:graphicData uri="http://schemas.openxmlformats.org/drawingml/2006/picture">
+                <pic:pic xmlns:pic="http://schemas.openxmlformats.org/drawingml/2006/picture">
+                  <pic:nvPicPr>
+                    <pic:cNvPr id="12" name="Imagen 12"/>
+                    <pic:cNvPicPr/>
+                  </pic:nvPicPr>
+                  <pic:blipFill>
+                    <a:blip r:embed="rId13" cstate="print">
+                      <a:extLst>
+                        <a:ext uri="{28A0092B-C50C-407E-A947-70E740481C1C}">
+                          <a14:useLocalDpi xmlns:a14="http://schemas.microsoft.com/office/drawing/2010/main" val="0"/>
+                        </a:ext>
+                      </a:extLst>
+                    </a:blip>
+                    <a:stretch>
+                      <a:fillRect/>
+                    </a:stretch>
+                  </pic:blipFill>
+                  <pic:spPr>
+                    <a:xfrm>
+                      <a:off x="0" y="0"/>
+                      <a:ext cx="5612130" cy="3156585"/>
+                    </a:xfrm>
+                    <a:prstGeom prst="rect">
+                      <a:avLst/>
+                    </a:prstGeom>
+                  </pic:spPr>
+                </pic:pic>
+              </a:graphicData>
+            </a:graphic>
+          </wp:inline>
+        </w:drawing>
+      </w:r>
+    </w:p>
+    <w:p>
+      <w:pPr>
+        <w:rPr>
+          <w:color w:val="FF0000"/>
+          <w:sz w:val="36"/>
+          <w:szCs w:val="36"/>
+        </w:rPr>
+      </w:pPr>
+      <w:r>
+        <w:rPr>
+          <w:noProof/>
+        </w:rPr>
+        <w:lastRenderedPageBreak/>
+        <w:drawing>
+          <wp:inline distT="0" distB="0" distL="0" distR="0" wp14:anchorId="23EA6103" wp14:editId="71986F2D">
+            <wp:extent cx="3533775" cy="5800725"/>
+            <wp:effectExtent l="0" t="0" r="9525" b="9525"/>
+            <wp:docPr id="7" name="Imagen 7"/>
+            <wp:cNvGraphicFramePr>
+              <a:graphicFrameLocks xmlns:a="http://schemas.openxmlformats.org/drawingml/2006/main" noChangeAspect="1"/>
+            </wp:cNvGraphicFramePr>
+            <a:graphic xmlns:a="http://schemas.openxmlformats.org/drawingml/2006/main">
+              <a:graphicData uri="http://schemas.openxmlformats.org/drawingml/2006/picture">
+                <pic:pic xmlns:pic="http://schemas.openxmlformats.org/drawingml/2006/picture">
+                  <pic:nvPicPr>
+                    <pic:cNvPr id="1" name=""/>
+                    <pic:cNvPicPr/>
+                  </pic:nvPicPr>
+                  <pic:blipFill>
+                    <a:blip r:embed="rId14"/>
+                    <a:stretch>
+                      <a:fillRect/>
+                    </a:stretch>
+                  </pic:blipFill>
+                  <pic:spPr>
+                    <a:xfrm>
+                      <a:off x="0" y="0"/>
+                      <a:ext cx="3533775" cy="5800725"/>
+                    </a:xfrm>
+                    <a:prstGeom prst="rect">
+                      <a:avLst/>
+                    </a:prstGeom>
+                  </pic:spPr>
+                </pic:pic>
+              </a:graphicData>
+            </a:graphic>
+          </wp:inline>
+        </w:drawing>
+      </w:r>
+      <w:r>
+        <w:rPr>
+          <w:noProof/>
+          <w:color w:val="FF0000"/>
+          <w:sz w:val="36"/>
+          <w:szCs w:val="36"/>
+        </w:rPr>
+        <w:lastRenderedPageBreak/>
+        <w:drawing>
+          <wp:inline distT="0" distB="0" distL="0" distR="0" wp14:anchorId="5E866345" wp14:editId="4C3059EA">
+            <wp:extent cx="5612130" cy="5551170"/>
+            <wp:effectExtent l="0" t="0" r="7620" b="0"/>
+            <wp:docPr id="9" name="Imagen 9"/>
+            <wp:cNvGraphicFramePr>
+              <a:graphicFrameLocks xmlns:a="http://schemas.openxmlformats.org/drawingml/2006/main" noChangeAspect="1"/>
+            </wp:cNvGraphicFramePr>
+            <a:graphic xmlns:a="http://schemas.openxmlformats.org/drawingml/2006/main">
+              <a:graphicData uri="http://schemas.openxmlformats.org/drawingml/2006/picture">
+                <pic:pic xmlns:pic="http://schemas.openxmlformats.org/drawingml/2006/picture">
+                  <pic:nvPicPr>
+                    <pic:cNvPr id="9" name="Imagen 9"/>
+                    <pic:cNvPicPr/>
+                  </pic:nvPicPr>
+                  <pic:blipFill>
+                    <a:blip r:embed="rId15">
+                      <a:extLst>
+                        <a:ext uri="{28A0092B-C50C-407E-A947-70E740481C1C}">
+                          <a14:useLocalDpi xmlns:a14="http://schemas.microsoft.com/office/drawing/2010/main" val="0"/>
+                        </a:ext>
+                      </a:extLst>
+                    </a:blip>
+                    <a:stretch>
+                      <a:fillRect/>
+                    </a:stretch>
+                  </pic:blipFill>
+                  <pic:spPr>
+                    <a:xfrm>
+                      <a:off x="0" y="0"/>
+                      <a:ext cx="5612130" cy="5551170"/>
+                    </a:xfrm>
+                    <a:prstGeom prst="rect">
+                      <a:avLst/>
+                    </a:prstGeom>
+                  </pic:spPr>
+                </pic:pic>
+              </a:graphicData>
+            </a:graphic>
+          </wp:inline>
+        </w:drawing>
+      </w:r>
+    </w:p>
+    <w:p>
+      <w:pPr>
+        <w:rPr>
+          <w:color w:val="FF0000"/>
+          <w:sz w:val="36"/>
+          <w:szCs w:val="36"/>
+        </w:rPr>
+      </w:pPr>
+      <w:r>
+        <w:rPr>
+          <w:noProof/>
+        </w:rPr>
+        <w:lastRenderedPageBreak/>
+        <w:drawing>
+          <wp:inline distT="0" distB="0" distL="0" distR="0" wp14:anchorId="648369E4" wp14:editId="20822F5D">
+            <wp:extent cx="2571750" cy="5810250"/>
+            <wp:effectExtent l="0" t="0" r="0" b="0"/>
+            <wp:docPr id="10" name="Imagen 10"/>
+            <wp:cNvGraphicFramePr>
+              <a:graphicFrameLocks xmlns:a="http://schemas.openxmlformats.org/drawingml/2006/main" noChangeAspect="1"/>
+            </wp:cNvGraphicFramePr>
+            <a:graphic xmlns:a="http://schemas.openxmlformats.org/drawingml/2006/main">
+              <a:graphicData uri="http://schemas.openxmlformats.org/drawingml/2006/picture">
+                <pic:pic xmlns:pic="http://schemas.openxmlformats.org/drawingml/2006/picture">
+                  <pic:nvPicPr>
+                    <pic:cNvPr id="1" name=""/>
+                    <pic:cNvPicPr/>
+                  </pic:nvPicPr>
+                  <pic:blipFill>
+                    <a:blip r:embed="rId16"/>
+                    <a:stretch>
+                      <a:fillRect/>
+                    </a:stretch>
+                  </pic:blipFill>
+                  <pic:spPr>
+                    <a:xfrm>
+                      <a:off x="0" y="0"/>
+                      <a:ext cx="2571750" cy="5810250"/>
+                    </a:xfrm>
+                    <a:prstGeom prst="rect">
+                      <a:avLst/>
+                    </a:prstGeom>
+                  </pic:spPr>
+                </pic:pic>
+              </a:graphicData>
+            </a:graphic>
+          </wp:inline>
+        </w:drawing>
+      </w:r>
+    </w:p>
+    <w:p>
+      <w:pPr>
+        <w:rPr>
+          <w:color w:val="FF0000"/>
+          <w:sz w:val="36"/>
+          <w:szCs w:val="36"/>
+        </w:rPr>
+      </w:pPr>
+      <w:r>
+        <w:rPr>
+          <w:noProof/>
+          <w:color w:val="FF0000"/>
+          <w:sz w:val="36"/>
+          <w:szCs w:val="36"/>
+        </w:rPr>
+        <w:lastRenderedPageBreak/>
+        <w:drawing>
+          <wp:inline distT="0" distB="0" distL="0" distR="0" wp14:anchorId="02A78C3A" wp14:editId="61C7935E">
+            <wp:extent cx="5612130" cy="3754755"/>
+            <wp:effectExtent l="0" t="0" r="7620" b="0"/>
+            <wp:docPr id="11" name="Imagen 11"/>
+            <wp:cNvGraphicFramePr>
+              <a:graphicFrameLocks xmlns:a="http://schemas.openxmlformats.org/drawingml/2006/main" noChangeAspect="1"/>
+            </wp:cNvGraphicFramePr>
+            <a:graphic xmlns:a="http://schemas.openxmlformats.org/drawingml/2006/main">
+              <a:graphicData uri="http://schemas.openxmlformats.org/drawingml/2006/picture">
+                <pic:pic xmlns:pic="http://schemas.openxmlformats.org/drawingml/2006/picture">
+                  <pic:nvPicPr>
+                    <pic:cNvPr id="11" name="Imagen 11"/>
+                    <pic:cNvPicPr/>
+                  </pic:nvPicPr>
+                  <pic:blipFill>
+                    <a:blip r:embed="rId17">
+                      <a:extLst>
+                        <a:ext uri="{28A0092B-C50C-407E-A947-70E740481C1C}">
+                          <a14:useLocalDpi xmlns:a14="http://schemas.microsoft.com/office/drawing/2010/main" val="0"/>
+                        </a:ext>
+                      </a:extLst>
+                    </a:blip>
+                    <a:stretch>
+                      <a:fillRect/>
+                    </a:stretch>
+                  </pic:blipFill>
+                  <pic:spPr>
+                    <a:xfrm>
+                      <a:off x="0" y="0"/>
+                      <a:ext cx="5612130" cy="3754755"/>
+                    </a:xfrm>
+                    <a:prstGeom prst="rect">
+                      <a:avLst/>
+                    </a:prstGeom>
+                  </pic:spPr>
+                </pic:pic>
+              </a:graphicData>
+            </a:graphic>
+          </wp:inline>
+        </w:drawing>
+      </w:r>
+    </w:p>
     <w:sectPr>
       <w:pgSz w:w="12240" w:h="15840"/>
       <w:pgMar w:top="1417" w:right="1701" w:bottom="1417" w:left="1701" w:header="708" w:footer="708" w:gutter="0"/>
@@ -1170,6 +2411,56 @@
     </w:sectPr>
   </w:body>
 </w:document>
+</file>
+
+<file path=word/endnotes.xml><?xml version="1.0" encoding="utf-8"?>
+<w:endnotes xmlns:wpc="http://schemas.microsoft.com/office/word/2010/wordprocessingCanvas" xmlns:cx="http://schemas.microsoft.com/office/drawing/2014/chartex" xmlns:cx1="http://schemas.microsoft.com/office/drawing/2015/9/8/chartex" xmlns:cx2="http://schemas.microsoft.com/office/drawing/2015/10/21/chartex" xmlns:cx3="http://schemas.microsoft.com/office/drawing/2016/5/9/chartex" xmlns:cx4="http://schemas.microsoft.com/office/drawing/2016/5/10/chartex" xmlns:cx5="http://schemas.microsoft.com/office/drawing/2016/5/11/chartex" xmlns:cx6="http://schemas.microsoft.com/office/drawing/2016/5/12/chartex" xmlns:cx7="http://schemas.microsoft.com/office/drawing/2016/5/13/chartex" xmlns:cx8="http://schemas.microsoft.com/office/drawing/2016/5/14/chartex" xmlns:mc="http://schemas.openxmlformats.org/markup-compatibility/2006" xmlns:aink="http://schemas.microsoft.com/office/drawing/2016/ink" xmlns:am3d="http://schemas.microsoft.com/office/drawing/2017/model3d" xmlns:o="urn:schemas-microsoft-com:office:office" xmlns:r="http://schemas.openxmlformats.org/officeDocument/2006/relationships" xmlns:m="http://schemas.openxmlformats.org/officeDocument/2006/math" xmlns:v="urn:schemas-microsoft-com:vml" xmlns:wp14="http://schemas.microsoft.com/office/word/2010/wordprocessingDrawing" xmlns:wp="http://schemas.openxmlformats.org/drawingml/2006/wordprocessingDrawing" xmlns:w10="urn:schemas-microsoft-com:office:word" xmlns:w="http://schemas.openxmlformats.org/wordprocessingml/2006/main" xmlns:w14="http://schemas.microsoft.com/office/word/2010/wordml" xmlns:w15="http://schemas.microsoft.com/office/word/2012/wordml" xmlns:w16cex="http://schemas.microsoft.com/office/word/2018/wordml/cex" xmlns:w16cid="http://schemas.microsoft.com/office/word/2016/wordml/cid" xmlns:w16="http://schemas.microsoft.com/office/word/2018/wordml" xmlns:w16sdtdh="http://schemas.microsoft.com/office/word/2020/wordml/sdtdatahash" xmlns:w16se="http://schemas.microsoft.com/office/word/2015/wordml/symex" xmlns:wpg="http://schemas.microsoft.com/office/word/2010/wordprocessingGroup" xmlns:wpi="http://schemas.microsoft.com/office/word/2010/wordprocessingInk" xmlns:wne="http://schemas.microsoft.com/office/word/2006/wordml" xmlns:wps="http://schemas.microsoft.com/office/word/2010/wordprocessingShape" mc:Ignorable="w14 w15 w16se w16cid w16 w16cex w16sdtdh wp14">
+  <w:endnote w:type="separator" w:id="-1">
+    <w:p>
+      <w:pPr>
+        <w:spacing w:after="0" w:line="240" w:lineRule="auto"/>
+      </w:pPr>
+      <w:r>
+        <w:separator/>
+      </w:r>
+    </w:p>
+  </w:endnote>
+  <w:endnote w:type="continuationSeparator" w:id="0">
+    <w:p>
+      <w:pPr>
+        <w:spacing w:after="0" w:line="240" w:lineRule="auto"/>
+      </w:pPr>
+      <w:r>
+        <w:continuationSeparator/>
+      </w:r>
+    </w:p>
+  </w:endnote>
+</w:endnotes>
+</file>
+
+<file path=word/footnotes.xml><?xml version="1.0" encoding="utf-8"?>
+<w:footnotes xmlns:wpc="http://schemas.microsoft.com/office/word/2010/wordprocessingCanvas" xmlns:cx="http://schemas.microsoft.com/office/drawing/2014/chartex" xmlns:cx1="http://schemas.microsoft.com/office/drawing/2015/9/8/chartex" xmlns:cx2="http://schemas.microsoft.com/office/drawing/2015/10/21/chartex" xmlns:cx3="http://schemas.microsoft.com/office/drawing/2016/5/9/chartex" xmlns:cx4="http://schemas.microsoft.com/office/drawing/2016/5/10/chartex" xmlns:cx5="http://schemas.microsoft.com/office/drawing/2016/5/11/chartex" xmlns:cx6="http://schemas.microsoft.com/office/drawing/2016/5/12/chartex" xmlns:cx7="http://schemas.microsoft.com/office/drawing/2016/5/13/chartex" xmlns:cx8="http://schemas.microsoft.com/office/drawing/2016/5/14/chartex" xmlns:mc="http://schemas.openxmlformats.org/markup-compatibility/2006" xmlns:aink="http://schemas.microsoft.com/office/drawing/2016/ink" xmlns:am3d="http://schemas.microsoft.com/office/drawing/2017/model3d" xmlns:o="urn:schemas-microsoft-com:office:office" xmlns:r="http://schemas.openxmlformats.org/officeDocument/2006/relationships" xmlns:m="http://schemas.openxmlformats.org/officeDocument/2006/math" xmlns:v="urn:schemas-microsoft-com:vml" xmlns:wp14="http://schemas.microsoft.com/office/word/2010/wordprocessingDrawing" xmlns:wp="http://schemas.openxmlformats.org/drawingml/2006/wordprocessingDrawing" xmlns:w10="urn:schemas-microsoft-com:office:word" xmlns:w="http://schemas.openxmlformats.org/wordprocessingml/2006/main" xmlns:w14="http://schemas.microsoft.com/office/word/2010/wordml" xmlns:w15="http://schemas.microsoft.com/office/word/2012/wordml" xmlns:w16cex="http://schemas.microsoft.com/office/word/2018/wordml/cex" xmlns:w16cid="http://schemas.microsoft.com/office/word/2016/wordml/cid" xmlns:w16="http://schemas.microsoft.com/office/word/2018/wordml" xmlns:w16sdtdh="http://schemas.microsoft.com/office/word/2020/wordml/sdtdatahash" xmlns:w16se="http://schemas.microsoft.com/office/word/2015/wordml/symex" xmlns:wpg="http://schemas.microsoft.com/office/word/2010/wordprocessingGroup" xmlns:wpi="http://schemas.microsoft.com/office/word/2010/wordprocessingInk" xmlns:wne="http://schemas.microsoft.com/office/word/2006/wordml" xmlns:wps="http://schemas.microsoft.com/office/word/2010/wordprocessingShape" mc:Ignorable="w14 w15 w16se w16cid w16 w16cex w16sdtdh wp14">
+  <w:footnote w:type="separator" w:id="-1">
+    <w:p>
+      <w:pPr>
+        <w:spacing w:after="0" w:line="240" w:lineRule="auto"/>
+      </w:pPr>
+      <w:r>
+        <w:separator/>
+      </w:r>
+    </w:p>
+  </w:footnote>
+  <w:footnote w:type="continuationSeparator" w:id="0">
+    <w:p>
+      <w:pPr>
+        <w:spacing w:after="0" w:line="240" w:lineRule="auto"/>
+      </w:pPr>
+      <w:r>
+        <w:continuationSeparator/>
+      </w:r>
+    </w:p>
+  </w:footnote>
+</w:footnotes>
 </file>
 
 <file path=word/styles.xml><?xml version="1.0" encoding="utf-8"?>
@@ -1620,6 +2911,78 @@
       </w:tblBorders>
     </w:tblPr>
   </w:style>
+  <w:style w:type="paragraph" w:styleId="Encabezado">
+    <w:name w:val="header"/>
+    <w:basedOn w:val="Normal"/>
+    <w:link w:val="EncabezadoCar"/>
+    <w:uiPriority w:val="99"/>
+    <w:unhideWhenUsed/>
+    <w:rsid w:val="004708A7"/>
+    <w:pPr>
+      <w:tabs>
+        <w:tab w:val="center" w:pos="4419"/>
+        <w:tab w:val="right" w:pos="8838"/>
+      </w:tabs>
+      <w:spacing w:after="0" w:line="240" w:lineRule="auto"/>
+    </w:pPr>
+  </w:style>
+  <w:style w:type="character" w:customStyle="1" w:styleId="EncabezadoCar">
+    <w:name w:val="Encabezado Car"/>
+    <w:basedOn w:val="Fuentedeprrafopredeter"/>
+    <w:link w:val="Encabezado"/>
+    <w:uiPriority w:val="99"/>
+    <w:rsid w:val="004708A7"/>
+    <w:rPr>
+      <w:lang w:val="en-US"/>
+    </w:rPr>
+  </w:style>
+  <w:style w:type="paragraph" w:styleId="Piedepgina">
+    <w:name w:val="footer"/>
+    <w:basedOn w:val="Normal"/>
+    <w:link w:val="PiedepginaCar"/>
+    <w:uiPriority w:val="99"/>
+    <w:unhideWhenUsed/>
+    <w:rsid w:val="004708A7"/>
+    <w:pPr>
+      <w:tabs>
+        <w:tab w:val="center" w:pos="4419"/>
+        <w:tab w:val="right" w:pos="8838"/>
+      </w:tabs>
+      <w:spacing w:after="0" w:line="240" w:lineRule="auto"/>
+    </w:pPr>
+  </w:style>
+  <w:style w:type="character" w:customStyle="1" w:styleId="PiedepginaCar">
+    <w:name w:val="Pie de página Car"/>
+    <w:basedOn w:val="Fuentedeprrafopredeter"/>
+    <w:link w:val="Piedepgina"/>
+    <w:uiPriority w:val="99"/>
+    <w:rsid w:val="004708A7"/>
+    <w:rPr>
+      <w:lang w:val="en-US"/>
+    </w:rPr>
+  </w:style>
+  <w:style w:type="character" w:styleId="Textoennegrita">
+    <w:name w:val="Strong"/>
+    <w:basedOn w:val="Fuentedeprrafopredeter"/>
+    <w:uiPriority w:val="22"/>
+    <w:qFormat/>
+    <w:rsid w:val="006478FB"/>
+    <w:rPr>
+      <w:b/>
+      <w:bCs/>
+    </w:rPr>
+  </w:style>
+  <w:style w:type="character" w:styleId="nfasis">
+    <w:name w:val="Emphasis"/>
+    <w:basedOn w:val="Fuentedeprrafopredeter"/>
+    <w:uiPriority w:val="20"/>
+    <w:qFormat/>
+    <w:rsid w:val="006478FB"/>
+    <w:rPr>
+      <w:i/>
+      <w:iCs/>
+    </w:rPr>
+  </w:style>
 </w:styles>
 </file>
 

</xml_diff>